<commit_message>
9 - noyabr 2023
</commit_message>
<xml_diff>
--- a/Abstract class.docx
+++ b/Abstract class.docx
@@ -46,7 +46,20 @@
         <w:rPr>
           <w:sz w:val="28"/>
         </w:rPr>
-        <w:t xml:space="preserve"> abstract class </w:t>
+        <w:t xml:space="preserve"> </w:t>
+      </w:r>
+      <w:r>
+        <w:rPr>
+          <w:b/>
+          <w:sz w:val="28"/>
+        </w:rPr>
+        <w:t>abstract</w:t>
+      </w:r>
+      <w:r>
+        <w:rPr>
+          <w:sz w:val="28"/>
+        </w:rPr>
+        <w:t xml:space="preserve"> class </w:t>
       </w:r>
       <w:proofErr w:type="spellStart"/>
       <w:r>
@@ -149,6 +162,7 @@
       <w:proofErr w:type="spellStart"/>
       <w:r>
         <w:rPr>
+          <w:b/>
           <w:sz w:val="28"/>
         </w:rPr>
         <w:t>Figura</w:t>
@@ -233,6 +247,7 @@
       <w:proofErr w:type="spellStart"/>
       <w:r>
         <w:rPr>
+          <w:b/>
           <w:sz w:val="28"/>
         </w:rPr>
         <w:t>Kvadrat</w:t>
@@ -247,6 +262,7 @@
       <w:proofErr w:type="spellStart"/>
       <w:r>
         <w:rPr>
+          <w:b/>
           <w:sz w:val="28"/>
         </w:rPr>
         <w:t>Pryamougolnik</w:t>
@@ -261,6 +277,7 @@
       <w:proofErr w:type="spellStart"/>
       <w:r>
         <w:rPr>
+          <w:b/>
           <w:sz w:val="28"/>
         </w:rPr>
         <w:t>Okrujnost</w:t>
@@ -331,6 +348,7 @@
       <w:proofErr w:type="spellStart"/>
       <w:r>
         <w:rPr>
+          <w:b/>
           <w:sz w:val="28"/>
         </w:rPr>
         <w:t>Figura</w:t>
@@ -443,6 +461,7 @@
       <w:proofErr w:type="spellStart"/>
       <w:r>
         <w:rPr>
+          <w:b/>
           <w:sz w:val="28"/>
         </w:rPr>
         <w:t>perimetr</w:t>
@@ -450,6 +469,43 @@
       <w:proofErr w:type="spellEnd"/>
       <w:r>
         <w:rPr>
+          <w:b/>
+          <w:sz w:val="28"/>
+        </w:rPr>
+        <w:t>()</w:t>
+      </w:r>
+      <w:r>
+        <w:rPr>
+          <w:sz w:val="28"/>
+        </w:rPr>
+        <w:t xml:space="preserve"> </w:t>
+      </w:r>
+      <w:proofErr w:type="spellStart"/>
+      <w:r>
+        <w:rPr>
+          <w:sz w:val="28"/>
+        </w:rPr>
+        <w:t>va</w:t>
+      </w:r>
+      <w:proofErr w:type="spellEnd"/>
+      <w:r>
+        <w:rPr>
+          <w:sz w:val="28"/>
+        </w:rPr>
+        <w:t xml:space="preserve"> </w:t>
+      </w:r>
+      <w:proofErr w:type="spellStart"/>
+      <w:r>
+        <w:rPr>
+          <w:b/>
+          <w:sz w:val="28"/>
+        </w:rPr>
+        <w:t>ploshad</w:t>
+      </w:r>
+      <w:proofErr w:type="spellEnd"/>
+      <w:r>
+        <w:rPr>
+          <w:b/>
           <w:sz w:val="28"/>
         </w:rPr>
         <w:t xml:space="preserve">() </w:t>
@@ -459,18 +515,302 @@
         <w:rPr>
           <w:sz w:val="28"/>
         </w:rPr>
-        <w:t>va</w:t>
-      </w:r>
-      <w:proofErr w:type="spellEnd"/>
-      <w:r>
-        <w:rPr>
-          <w:sz w:val="28"/>
-        </w:rPr>
-        <w:t xml:space="preserve"> </w:t>
-      </w:r>
-      <w:proofErr w:type="spellStart"/>
-      <w:r>
-        <w:rPr>
+        <w:t>methodlari</w:t>
+      </w:r>
+      <w:proofErr w:type="spellEnd"/>
+      <w:r>
+        <w:rPr>
+          <w:sz w:val="28"/>
+        </w:rPr>
+        <w:t xml:space="preserve"> </w:t>
+      </w:r>
+      <w:proofErr w:type="spellStart"/>
+      <w:r>
+        <w:rPr>
+          <w:sz w:val="28"/>
+        </w:rPr>
+        <w:t>bor</w:t>
+      </w:r>
+      <w:proofErr w:type="spellEnd"/>
+      <w:r>
+        <w:rPr>
+          <w:sz w:val="28"/>
+        </w:rPr>
+        <w:t xml:space="preserve"> </w:t>
+      </w:r>
+      <w:proofErr w:type="spellStart"/>
+      <w:r>
+        <w:rPr>
+          <w:sz w:val="28"/>
+        </w:rPr>
+        <w:t>bo’lib</w:t>
+      </w:r>
+      <w:proofErr w:type="spellEnd"/>
+      <w:r>
+        <w:rPr>
+          <w:sz w:val="28"/>
+        </w:rPr>
+        <w:t xml:space="preserve">, </w:t>
+      </w:r>
+      <w:proofErr w:type="spellStart"/>
+      <w:r>
+        <w:rPr>
+          <w:sz w:val="28"/>
+        </w:rPr>
+        <w:t>bu</w:t>
+      </w:r>
+      <w:proofErr w:type="spellEnd"/>
+      <w:r>
+        <w:rPr>
+          <w:sz w:val="28"/>
+        </w:rPr>
+        <w:t xml:space="preserve"> </w:t>
+      </w:r>
+      <w:proofErr w:type="spellStart"/>
+      <w:r>
+        <w:rPr>
+          <w:sz w:val="28"/>
+        </w:rPr>
+        <w:t>methodlar</w:t>
+      </w:r>
+      <w:proofErr w:type="spellEnd"/>
+      <w:r>
+        <w:rPr>
+          <w:sz w:val="28"/>
+        </w:rPr>
+        <w:t xml:space="preserve"> bola </w:t>
+      </w:r>
+      <w:proofErr w:type="spellStart"/>
+      <w:r>
+        <w:rPr>
+          <w:sz w:val="28"/>
+        </w:rPr>
+        <w:t>classlarda</w:t>
+      </w:r>
+      <w:proofErr w:type="spellEnd"/>
+      <w:r>
+        <w:rPr>
+          <w:sz w:val="28"/>
+        </w:rPr>
+        <w:t xml:space="preserve"> </w:t>
+      </w:r>
+      <w:proofErr w:type="spellStart"/>
+      <w:r>
+        <w:rPr>
+          <w:sz w:val="28"/>
+        </w:rPr>
+        <w:t>har</w:t>
+      </w:r>
+      <w:proofErr w:type="spellEnd"/>
+      <w:r>
+        <w:rPr>
+          <w:sz w:val="28"/>
+        </w:rPr>
+        <w:t xml:space="preserve"> </w:t>
+      </w:r>
+      <w:proofErr w:type="spellStart"/>
+      <w:r>
+        <w:rPr>
+          <w:sz w:val="28"/>
+        </w:rPr>
+        <w:t>xil</w:t>
+      </w:r>
+      <w:proofErr w:type="spellEnd"/>
+      <w:r>
+        <w:rPr>
+          <w:sz w:val="28"/>
+        </w:rPr>
+        <w:t xml:space="preserve"> implement </w:t>
+      </w:r>
+      <w:proofErr w:type="spellStart"/>
+      <w:r>
+        <w:rPr>
+          <w:sz w:val="28"/>
+        </w:rPr>
+        <w:t>qilinadi</w:t>
+      </w:r>
+      <w:proofErr w:type="spellEnd"/>
+      <w:r>
+        <w:rPr>
+          <w:sz w:val="28"/>
+        </w:rPr>
+        <w:t xml:space="preserve">, </w:t>
+      </w:r>
+      <w:proofErr w:type="spellStart"/>
+      <w:r>
+        <w:rPr>
+          <w:sz w:val="28"/>
+        </w:rPr>
+        <w:t>ya’ni</w:t>
+      </w:r>
+      <w:proofErr w:type="spellEnd"/>
+      <w:r>
+        <w:rPr>
+          <w:sz w:val="28"/>
+        </w:rPr>
+        <w:t xml:space="preserve"> </w:t>
+      </w:r>
+      <w:proofErr w:type="spellStart"/>
+      <w:r>
+        <w:rPr>
+          <w:b/>
+          <w:sz w:val="28"/>
+        </w:rPr>
+        <w:t>Kvadratni</w:t>
+      </w:r>
+      <w:proofErr w:type="spellEnd"/>
+      <w:r>
+        <w:rPr>
+          <w:sz w:val="28"/>
+        </w:rPr>
+        <w:t xml:space="preserve"> </w:t>
+      </w:r>
+      <w:proofErr w:type="spellStart"/>
+      <w:r>
+        <w:rPr>
+          <w:sz w:val="28"/>
+        </w:rPr>
+        <w:t>perimetri</w:t>
+      </w:r>
+      <w:proofErr w:type="spellEnd"/>
+      <w:r>
+        <w:rPr>
+          <w:sz w:val="28"/>
+        </w:rPr>
+        <w:t xml:space="preserve"> </w:t>
+      </w:r>
+      <w:proofErr w:type="spellStart"/>
+      <w:r>
+        <w:rPr>
+          <w:sz w:val="28"/>
+        </w:rPr>
+        <w:t>bilan</w:t>
+      </w:r>
+      <w:proofErr w:type="spellEnd"/>
+      <w:r>
+        <w:rPr>
+          <w:sz w:val="28"/>
+        </w:rPr>
+        <w:t xml:space="preserve"> </w:t>
+      </w:r>
+      <w:proofErr w:type="spellStart"/>
+      <w:r>
+        <w:rPr>
+          <w:b/>
+          <w:sz w:val="28"/>
+        </w:rPr>
+        <w:t>Pryamougolnikni</w:t>
+      </w:r>
+      <w:proofErr w:type="spellEnd"/>
+      <w:r>
+        <w:rPr>
+          <w:sz w:val="28"/>
+        </w:rPr>
+        <w:t xml:space="preserve"> </w:t>
+      </w:r>
+      <w:proofErr w:type="spellStart"/>
+      <w:r>
+        <w:rPr>
+          <w:sz w:val="28"/>
+        </w:rPr>
+        <w:t>perimetri</w:t>
+      </w:r>
+      <w:proofErr w:type="spellEnd"/>
+      <w:r>
+        <w:rPr>
+          <w:sz w:val="28"/>
+        </w:rPr>
+        <w:t xml:space="preserve"> </w:t>
+      </w:r>
+      <w:proofErr w:type="spellStart"/>
+      <w:r>
+        <w:rPr>
+          <w:sz w:val="28"/>
+        </w:rPr>
+        <w:t>mos</w:t>
+      </w:r>
+      <w:proofErr w:type="spellEnd"/>
+      <w:r>
+        <w:rPr>
+          <w:sz w:val="28"/>
+        </w:rPr>
+        <w:t xml:space="preserve"> </w:t>
+      </w:r>
+      <w:proofErr w:type="spellStart"/>
+      <w:r>
+        <w:rPr>
+          <w:sz w:val="28"/>
+        </w:rPr>
+        <w:t>tushmaydi</w:t>
+      </w:r>
+      <w:proofErr w:type="spellEnd"/>
+      <w:r>
+        <w:rPr>
+          <w:sz w:val="28"/>
+        </w:rPr>
+        <w:t xml:space="preserve">, </w:t>
+      </w:r>
+      <w:proofErr w:type="spellStart"/>
+      <w:r>
+        <w:rPr>
+          <w:sz w:val="28"/>
+        </w:rPr>
+        <w:t>xuddi</w:t>
+      </w:r>
+      <w:proofErr w:type="spellEnd"/>
+      <w:r>
+        <w:rPr>
+          <w:sz w:val="28"/>
+        </w:rPr>
+        <w:t xml:space="preserve"> </w:t>
+      </w:r>
+      <w:proofErr w:type="spellStart"/>
+      <w:r>
+        <w:rPr>
+          <w:sz w:val="28"/>
+        </w:rPr>
+        <w:t>shunday</w:t>
+      </w:r>
+      <w:proofErr w:type="spellEnd"/>
+      <w:r>
+        <w:rPr>
+          <w:sz w:val="28"/>
+        </w:rPr>
+        <w:t xml:space="preserve"> </w:t>
+      </w:r>
+      <w:proofErr w:type="spellStart"/>
+      <w:r>
+        <w:rPr>
+          <w:b/>
+          <w:sz w:val="28"/>
+        </w:rPr>
+        <w:t>Figura</w:t>
+      </w:r>
+      <w:proofErr w:type="spellEnd"/>
+      <w:r>
+        <w:rPr>
+          <w:sz w:val="28"/>
+        </w:rPr>
+        <w:t xml:space="preserve"> class </w:t>
+      </w:r>
+      <w:proofErr w:type="spellStart"/>
+      <w:r>
+        <w:rPr>
+          <w:sz w:val="28"/>
+        </w:rPr>
+        <w:t>dagi</w:t>
+      </w:r>
+      <w:proofErr w:type="spellEnd"/>
+      <w:r>
+        <w:rPr>
+          <w:sz w:val="28"/>
+        </w:rPr>
+        <w:t xml:space="preserve"> </w:t>
+      </w:r>
+      <w:proofErr w:type="spellStart"/>
+      <w:r>
+        <w:rPr>
+          <w:b/>
           <w:sz w:val="28"/>
         </w:rPr>
         <w:t>ploshad</w:t>
@@ -478,44 +818,65 @@
       <w:proofErr w:type="spellEnd"/>
       <w:r>
         <w:rPr>
-          <w:sz w:val="28"/>
-        </w:rPr>
-        <w:t xml:space="preserve">() </w:t>
-      </w:r>
-      <w:proofErr w:type="spellStart"/>
-      <w:r>
-        <w:rPr>
-          <w:sz w:val="28"/>
-        </w:rPr>
-        <w:t>methodlari</w:t>
-      </w:r>
-      <w:proofErr w:type="spellEnd"/>
-      <w:r>
-        <w:rPr>
-          <w:sz w:val="28"/>
-        </w:rPr>
-        <w:t xml:space="preserve"> </w:t>
-      </w:r>
-      <w:proofErr w:type="spellStart"/>
-      <w:r>
-        <w:rPr>
-          <w:sz w:val="28"/>
-        </w:rPr>
-        <w:t>bor</w:t>
-      </w:r>
-      <w:proofErr w:type="spellEnd"/>
-      <w:r>
-        <w:rPr>
-          <w:sz w:val="28"/>
-        </w:rPr>
-        <w:t xml:space="preserve"> </w:t>
-      </w:r>
-      <w:proofErr w:type="spellStart"/>
-      <w:r>
-        <w:rPr>
-          <w:sz w:val="28"/>
-        </w:rPr>
-        <w:t>bo’lib</w:t>
+          <w:b/>
+          <w:sz w:val="28"/>
+        </w:rPr>
+        <w:t>()</w:t>
+      </w:r>
+      <w:r>
+        <w:rPr>
+          <w:sz w:val="28"/>
+        </w:rPr>
+        <w:t xml:space="preserve"> method bola </w:t>
+      </w:r>
+      <w:proofErr w:type="spellStart"/>
+      <w:r>
+        <w:rPr>
+          <w:sz w:val="28"/>
+        </w:rPr>
+        <w:t>classlarda</w:t>
+      </w:r>
+      <w:proofErr w:type="spellEnd"/>
+      <w:r>
+        <w:rPr>
+          <w:sz w:val="28"/>
+        </w:rPr>
+        <w:t xml:space="preserve"> ham </w:t>
+      </w:r>
+      <w:proofErr w:type="spellStart"/>
+      <w:r>
+        <w:rPr>
+          <w:sz w:val="28"/>
+        </w:rPr>
+        <w:t>har</w:t>
+      </w:r>
+      <w:proofErr w:type="spellEnd"/>
+      <w:r>
+        <w:rPr>
+          <w:sz w:val="28"/>
+        </w:rPr>
+        <w:t xml:space="preserve"> </w:t>
+      </w:r>
+      <w:proofErr w:type="spellStart"/>
+      <w:r>
+        <w:rPr>
+          <w:sz w:val="28"/>
+        </w:rPr>
+        <w:t>xil</w:t>
+      </w:r>
+      <w:proofErr w:type="spellEnd"/>
+      <w:r>
+        <w:rPr>
+          <w:sz w:val="28"/>
+        </w:rPr>
+        <w:t xml:space="preserve"> implement </w:t>
+      </w:r>
+      <w:proofErr w:type="spellStart"/>
+      <w:r>
+        <w:rPr>
+          <w:sz w:val="28"/>
+        </w:rPr>
+        <w:t>qilinadi</w:t>
       </w:r>
       <w:proofErr w:type="spellEnd"/>
       <w:r>
@@ -529,35 +890,65 @@
         <w:rPr>
           <w:sz w:val="28"/>
         </w:rPr>
-        <w:t>bu</w:t>
-      </w:r>
-      <w:proofErr w:type="spellEnd"/>
-      <w:r>
-        <w:rPr>
-          <w:sz w:val="28"/>
-        </w:rPr>
-        <w:t xml:space="preserve"> </w:t>
-      </w:r>
-      <w:proofErr w:type="spellStart"/>
-      <w:r>
-        <w:rPr>
-          <w:sz w:val="28"/>
-        </w:rPr>
-        <w:t>methodlar</w:t>
-      </w:r>
-      <w:proofErr w:type="spellEnd"/>
-      <w:r>
-        <w:rPr>
-          <w:sz w:val="28"/>
-        </w:rPr>
-        <w:t xml:space="preserve"> bola </w:t>
-      </w:r>
-      <w:proofErr w:type="spellStart"/>
-      <w:r>
-        <w:rPr>
-          <w:sz w:val="28"/>
-        </w:rPr>
-        <w:t>classlarda</w:t>
+        <w:t>ya’ni</w:t>
+      </w:r>
+      <w:proofErr w:type="spellEnd"/>
+      <w:r>
+        <w:rPr>
+          <w:sz w:val="28"/>
+        </w:rPr>
+        <w:t xml:space="preserve"> </w:t>
+      </w:r>
+      <w:proofErr w:type="spellStart"/>
+      <w:r>
+        <w:rPr>
+          <w:b/>
+          <w:sz w:val="28"/>
+        </w:rPr>
+        <w:t>Kvadratni</w:t>
+      </w:r>
+      <w:proofErr w:type="spellEnd"/>
+      <w:r>
+        <w:rPr>
+          <w:sz w:val="28"/>
+        </w:rPr>
+        <w:t xml:space="preserve"> </w:t>
+      </w:r>
+      <w:proofErr w:type="spellStart"/>
+      <w:r>
+        <w:rPr>
+          <w:sz w:val="28"/>
+        </w:rPr>
+        <w:t>yuzasi</w:t>
+      </w:r>
+      <w:proofErr w:type="spellEnd"/>
+      <w:r>
+        <w:rPr>
+          <w:sz w:val="28"/>
+        </w:rPr>
+        <w:t xml:space="preserve"> </w:t>
+      </w:r>
+      <w:proofErr w:type="spellStart"/>
+      <w:r>
+        <w:rPr>
+          <w:sz w:val="28"/>
+        </w:rPr>
+        <w:t>bilan</w:t>
+      </w:r>
+      <w:proofErr w:type="spellEnd"/>
+      <w:r>
+        <w:rPr>
+          <w:sz w:val="28"/>
+        </w:rPr>
+        <w:t xml:space="preserve"> </w:t>
+      </w:r>
+      <w:proofErr w:type="spellStart"/>
+      <w:r>
+        <w:rPr>
+          <w:b/>
+          <w:sz w:val="28"/>
+        </w:rPr>
+        <w:t>Pryamougolnikniki</w:t>
       </w:r>
       <w:proofErr w:type="spellEnd"/>
       <w:r>
@@ -592,14 +983,14 @@
         <w:rPr>
           <w:sz w:val="28"/>
         </w:rPr>
-        <w:t xml:space="preserve"> implement </w:t>
-      </w:r>
-      <w:proofErr w:type="spellStart"/>
-      <w:r>
-        <w:rPr>
-          <w:sz w:val="28"/>
-        </w:rPr>
-        <w:t>qilinadi</w:t>
+        <w:t xml:space="preserve"> </w:t>
+      </w:r>
+      <w:proofErr w:type="spellStart"/>
+      <w:r>
+        <w:rPr>
+          <w:sz w:val="28"/>
+        </w:rPr>
+        <w:t>hisoblanadi</w:t>
       </w:r>
       <w:proofErr w:type="spellEnd"/>
       <w:r>
@@ -613,118 +1004,6 @@
         <w:rPr>
           <w:sz w:val="28"/>
         </w:rPr>
-        <w:t>ya’ni</w:t>
-      </w:r>
-      <w:proofErr w:type="spellEnd"/>
-      <w:r>
-        <w:rPr>
-          <w:sz w:val="28"/>
-        </w:rPr>
-        <w:t xml:space="preserve"> </w:t>
-      </w:r>
-      <w:proofErr w:type="spellStart"/>
-      <w:r>
-        <w:rPr>
-          <w:sz w:val="28"/>
-        </w:rPr>
-        <w:t>Kvadratni</w:t>
-      </w:r>
-      <w:proofErr w:type="spellEnd"/>
-      <w:r>
-        <w:rPr>
-          <w:sz w:val="28"/>
-        </w:rPr>
-        <w:t xml:space="preserve"> </w:t>
-      </w:r>
-      <w:proofErr w:type="spellStart"/>
-      <w:r>
-        <w:rPr>
-          <w:sz w:val="28"/>
-        </w:rPr>
-        <w:t>perimetri</w:t>
-      </w:r>
-      <w:proofErr w:type="spellEnd"/>
-      <w:r>
-        <w:rPr>
-          <w:sz w:val="28"/>
-        </w:rPr>
-        <w:t xml:space="preserve"> </w:t>
-      </w:r>
-      <w:proofErr w:type="spellStart"/>
-      <w:r>
-        <w:rPr>
-          <w:sz w:val="28"/>
-        </w:rPr>
-        <w:t>bilan</w:t>
-      </w:r>
-      <w:proofErr w:type="spellEnd"/>
-      <w:r>
-        <w:rPr>
-          <w:sz w:val="28"/>
-        </w:rPr>
-        <w:t xml:space="preserve"> </w:t>
-      </w:r>
-      <w:proofErr w:type="spellStart"/>
-      <w:r>
-        <w:rPr>
-          <w:sz w:val="28"/>
-        </w:rPr>
-        <w:t>Pryamougolnikni</w:t>
-      </w:r>
-      <w:proofErr w:type="spellEnd"/>
-      <w:r>
-        <w:rPr>
-          <w:sz w:val="28"/>
-        </w:rPr>
-        <w:t xml:space="preserve"> </w:t>
-      </w:r>
-      <w:proofErr w:type="spellStart"/>
-      <w:r>
-        <w:rPr>
-          <w:sz w:val="28"/>
-        </w:rPr>
-        <w:t>perimetri</w:t>
-      </w:r>
-      <w:proofErr w:type="spellEnd"/>
-      <w:r>
-        <w:rPr>
-          <w:sz w:val="28"/>
-        </w:rPr>
-        <w:t xml:space="preserve"> </w:t>
-      </w:r>
-      <w:proofErr w:type="spellStart"/>
-      <w:r>
-        <w:rPr>
-          <w:sz w:val="28"/>
-        </w:rPr>
-        <w:t>mos</w:t>
-      </w:r>
-      <w:proofErr w:type="spellEnd"/>
-      <w:r>
-        <w:rPr>
-          <w:sz w:val="28"/>
-        </w:rPr>
-        <w:t xml:space="preserve"> </w:t>
-      </w:r>
-      <w:proofErr w:type="spellStart"/>
-      <w:r>
-        <w:rPr>
-          <w:sz w:val="28"/>
-        </w:rPr>
-        <w:t>tushmaydi</w:t>
-      </w:r>
-      <w:proofErr w:type="spellEnd"/>
-      <w:r>
-        <w:rPr>
-          <w:sz w:val="28"/>
-        </w:rPr>
-        <w:t xml:space="preserve">, </w:t>
-      </w:r>
-      <w:proofErr w:type="spellStart"/>
-      <w:r>
-        <w:rPr>
-          <w:sz w:val="28"/>
-        </w:rPr>
         <w:t>xuddi</w:t>
       </w:r>
       <w:proofErr w:type="spellEnd"/>
@@ -751,6 +1030,50 @@
       <w:proofErr w:type="spellStart"/>
       <w:r>
         <w:rPr>
+          <w:b/>
+          <w:sz w:val="28"/>
+        </w:rPr>
+        <w:t>Okrujnostniki</w:t>
+      </w:r>
+      <w:proofErr w:type="spellEnd"/>
+      <w:r>
+        <w:rPr>
+          <w:sz w:val="28"/>
+        </w:rPr>
+        <w:t xml:space="preserve"> ham. </w:t>
+      </w:r>
+      <w:proofErr w:type="spellStart"/>
+      <w:r>
+        <w:rPr>
+          <w:sz w:val="28"/>
+        </w:rPr>
+        <w:t>Demak</w:t>
+      </w:r>
+      <w:proofErr w:type="spellEnd"/>
+      <w:r>
+        <w:rPr>
+          <w:sz w:val="28"/>
+        </w:rPr>
+        <w:t xml:space="preserve"> </w:t>
+      </w:r>
+      <w:proofErr w:type="spellStart"/>
+      <w:r>
+        <w:rPr>
+          <w:sz w:val="28"/>
+        </w:rPr>
+        <w:t>ota</w:t>
+      </w:r>
+      <w:proofErr w:type="spellEnd"/>
+      <w:r>
+        <w:rPr>
+          <w:sz w:val="28"/>
+        </w:rPr>
+        <w:t xml:space="preserve"> </w:t>
+      </w:r>
+      <w:proofErr w:type="spellStart"/>
+      <w:r>
+        <w:rPr>
+          <w:b/>
           <w:sz w:val="28"/>
         </w:rPr>
         <w:t>Figura</w:t>
@@ -760,286 +1083,6 @@
         <w:rPr>
           <w:sz w:val="28"/>
         </w:rPr>
-        <w:t xml:space="preserve"> class </w:t>
-      </w:r>
-      <w:proofErr w:type="spellStart"/>
-      <w:r>
-        <w:rPr>
-          <w:sz w:val="28"/>
-        </w:rPr>
-        <w:t>dagi</w:t>
-      </w:r>
-      <w:proofErr w:type="spellEnd"/>
-      <w:r>
-        <w:rPr>
-          <w:sz w:val="28"/>
-        </w:rPr>
-        <w:t xml:space="preserve"> </w:t>
-      </w:r>
-      <w:proofErr w:type="spellStart"/>
-      <w:r>
-        <w:rPr>
-          <w:sz w:val="28"/>
-        </w:rPr>
-        <w:t>ploshad</w:t>
-      </w:r>
-      <w:proofErr w:type="spellEnd"/>
-      <w:r>
-        <w:rPr>
-          <w:sz w:val="28"/>
-        </w:rPr>
-        <w:t xml:space="preserve">() method bola </w:t>
-      </w:r>
-      <w:proofErr w:type="spellStart"/>
-      <w:r>
-        <w:rPr>
-          <w:sz w:val="28"/>
-        </w:rPr>
-        <w:t>classlarda</w:t>
-      </w:r>
-      <w:proofErr w:type="spellEnd"/>
-      <w:r>
-        <w:rPr>
-          <w:sz w:val="28"/>
-        </w:rPr>
-        <w:t xml:space="preserve"> ham </w:t>
-      </w:r>
-      <w:proofErr w:type="spellStart"/>
-      <w:r>
-        <w:rPr>
-          <w:sz w:val="28"/>
-        </w:rPr>
-        <w:t>har</w:t>
-      </w:r>
-      <w:proofErr w:type="spellEnd"/>
-      <w:r>
-        <w:rPr>
-          <w:sz w:val="28"/>
-        </w:rPr>
-        <w:t xml:space="preserve"> </w:t>
-      </w:r>
-      <w:proofErr w:type="spellStart"/>
-      <w:r>
-        <w:rPr>
-          <w:sz w:val="28"/>
-        </w:rPr>
-        <w:t>xil</w:t>
-      </w:r>
-      <w:proofErr w:type="spellEnd"/>
-      <w:r>
-        <w:rPr>
-          <w:sz w:val="28"/>
-        </w:rPr>
-        <w:t xml:space="preserve"> implement </w:t>
-      </w:r>
-      <w:proofErr w:type="spellStart"/>
-      <w:r>
-        <w:rPr>
-          <w:sz w:val="28"/>
-        </w:rPr>
-        <w:t>qilinadi</w:t>
-      </w:r>
-      <w:proofErr w:type="spellEnd"/>
-      <w:r>
-        <w:rPr>
-          <w:sz w:val="28"/>
-        </w:rPr>
-        <w:t xml:space="preserve">, </w:t>
-      </w:r>
-      <w:proofErr w:type="spellStart"/>
-      <w:r>
-        <w:rPr>
-          <w:sz w:val="28"/>
-        </w:rPr>
-        <w:t>ya’ni</w:t>
-      </w:r>
-      <w:proofErr w:type="spellEnd"/>
-      <w:r>
-        <w:rPr>
-          <w:sz w:val="28"/>
-        </w:rPr>
-        <w:t xml:space="preserve"> </w:t>
-      </w:r>
-      <w:proofErr w:type="spellStart"/>
-      <w:r>
-        <w:rPr>
-          <w:sz w:val="28"/>
-        </w:rPr>
-        <w:t>Kvadratni</w:t>
-      </w:r>
-      <w:proofErr w:type="spellEnd"/>
-      <w:r>
-        <w:rPr>
-          <w:sz w:val="28"/>
-        </w:rPr>
-        <w:t xml:space="preserve"> </w:t>
-      </w:r>
-      <w:proofErr w:type="spellStart"/>
-      <w:r>
-        <w:rPr>
-          <w:sz w:val="28"/>
-        </w:rPr>
-        <w:t>yuzasi</w:t>
-      </w:r>
-      <w:proofErr w:type="spellEnd"/>
-      <w:r>
-        <w:rPr>
-          <w:sz w:val="28"/>
-        </w:rPr>
-        <w:t xml:space="preserve"> </w:t>
-      </w:r>
-      <w:proofErr w:type="spellStart"/>
-      <w:r>
-        <w:rPr>
-          <w:sz w:val="28"/>
-        </w:rPr>
-        <w:t>bilan</w:t>
-      </w:r>
-      <w:proofErr w:type="spellEnd"/>
-      <w:r>
-        <w:rPr>
-          <w:sz w:val="28"/>
-        </w:rPr>
-        <w:t xml:space="preserve"> </w:t>
-      </w:r>
-      <w:proofErr w:type="spellStart"/>
-      <w:r>
-        <w:rPr>
-          <w:sz w:val="28"/>
-        </w:rPr>
-        <w:t>Pryamougolnikniki</w:t>
-      </w:r>
-      <w:proofErr w:type="spellEnd"/>
-      <w:r>
-        <w:rPr>
-          <w:sz w:val="28"/>
-        </w:rPr>
-        <w:t xml:space="preserve"> </w:t>
-      </w:r>
-      <w:proofErr w:type="spellStart"/>
-      <w:r>
-        <w:rPr>
-          <w:sz w:val="28"/>
-        </w:rPr>
-        <w:t>har</w:t>
-      </w:r>
-      <w:proofErr w:type="spellEnd"/>
-      <w:r>
-        <w:rPr>
-          <w:sz w:val="28"/>
-        </w:rPr>
-        <w:t xml:space="preserve"> </w:t>
-      </w:r>
-      <w:proofErr w:type="spellStart"/>
-      <w:r>
-        <w:rPr>
-          <w:sz w:val="28"/>
-        </w:rPr>
-        <w:t>xil</w:t>
-      </w:r>
-      <w:proofErr w:type="spellEnd"/>
-      <w:r>
-        <w:rPr>
-          <w:sz w:val="28"/>
-        </w:rPr>
-        <w:t xml:space="preserve"> </w:t>
-      </w:r>
-      <w:proofErr w:type="spellStart"/>
-      <w:r>
-        <w:rPr>
-          <w:sz w:val="28"/>
-        </w:rPr>
-        <w:t>hisoblanadi</w:t>
-      </w:r>
-      <w:proofErr w:type="spellEnd"/>
-      <w:r>
-        <w:rPr>
-          <w:sz w:val="28"/>
-        </w:rPr>
-        <w:t xml:space="preserve">, </w:t>
-      </w:r>
-      <w:proofErr w:type="spellStart"/>
-      <w:r>
-        <w:rPr>
-          <w:sz w:val="28"/>
-        </w:rPr>
-        <w:t>xuddi</w:t>
-      </w:r>
-      <w:proofErr w:type="spellEnd"/>
-      <w:r>
-        <w:rPr>
-          <w:sz w:val="28"/>
-        </w:rPr>
-        <w:t xml:space="preserve"> </w:t>
-      </w:r>
-      <w:proofErr w:type="spellStart"/>
-      <w:r>
-        <w:rPr>
-          <w:sz w:val="28"/>
-        </w:rPr>
-        <w:t>shunday</w:t>
-      </w:r>
-      <w:proofErr w:type="spellEnd"/>
-      <w:r>
-        <w:rPr>
-          <w:sz w:val="28"/>
-        </w:rPr>
-        <w:t xml:space="preserve"> </w:t>
-      </w:r>
-      <w:proofErr w:type="spellStart"/>
-      <w:r>
-        <w:rPr>
-          <w:sz w:val="28"/>
-        </w:rPr>
-        <w:t>Okrujnostniki</w:t>
-      </w:r>
-      <w:proofErr w:type="spellEnd"/>
-      <w:r>
-        <w:rPr>
-          <w:sz w:val="28"/>
-        </w:rPr>
-        <w:t xml:space="preserve"> ham. </w:t>
-      </w:r>
-      <w:proofErr w:type="spellStart"/>
-      <w:r>
-        <w:rPr>
-          <w:sz w:val="28"/>
-        </w:rPr>
-        <w:t>Demak</w:t>
-      </w:r>
-      <w:proofErr w:type="spellEnd"/>
-      <w:r>
-        <w:rPr>
-          <w:sz w:val="28"/>
-        </w:rPr>
-        <w:t xml:space="preserve"> </w:t>
-      </w:r>
-      <w:proofErr w:type="spellStart"/>
-      <w:r>
-        <w:rPr>
-          <w:sz w:val="28"/>
-        </w:rPr>
-        <w:t>ota</w:t>
-      </w:r>
-      <w:proofErr w:type="spellEnd"/>
-      <w:r>
-        <w:rPr>
-          <w:sz w:val="28"/>
-        </w:rPr>
-        <w:t xml:space="preserve"> </w:t>
-      </w:r>
-      <w:proofErr w:type="spellStart"/>
-      <w:r>
-        <w:rPr>
-          <w:sz w:val="28"/>
-        </w:rPr>
-        <w:t>Figura</w:t>
-      </w:r>
-      <w:proofErr w:type="spellEnd"/>
-      <w:r>
-        <w:rPr>
-          <w:sz w:val="28"/>
-        </w:rPr>
         <w:t xml:space="preserve"> class da </w:t>
       </w:r>
       <w:proofErr w:type="spellStart"/>
@@ -1059,6 +1102,7 @@
       <w:proofErr w:type="gramStart"/>
       <w:r>
         <w:rPr>
+          <w:b/>
           <w:sz w:val="28"/>
         </w:rPr>
         <w:t>perimeter(</w:t>
@@ -1066,9 +1110,16 @@
       <w:proofErr w:type="gramEnd"/>
       <w:r>
         <w:rPr>
-          <w:sz w:val="28"/>
-        </w:rPr>
-        <w:t xml:space="preserve">) </w:t>
+          <w:b/>
+          <w:sz w:val="28"/>
+        </w:rPr>
+        <w:t>)</w:t>
+      </w:r>
+      <w:r>
+        <w:rPr>
+          <w:sz w:val="28"/>
+        </w:rPr>
+        <w:t xml:space="preserve"> </w:t>
       </w:r>
       <w:proofErr w:type="spellStart"/>
       <w:r>
@@ -4344,7 +4395,20 @@
         <w:rPr>
           <w:sz w:val="28"/>
         </w:rPr>
-        <w:t xml:space="preserve"> final keyword </w:t>
+        <w:t xml:space="preserve"> </w:t>
+      </w:r>
+      <w:r>
+        <w:rPr>
+          <w:b/>
+          <w:sz w:val="28"/>
+        </w:rPr>
+        <w:t>final</w:t>
+      </w:r>
+      <w:r>
+        <w:rPr>
+          <w:sz w:val="28"/>
+        </w:rPr>
+        <w:t xml:space="preserve"> keyword </w:t>
       </w:r>
       <w:proofErr w:type="spellStart"/>
       <w:r>
@@ -4414,7 +4478,20 @@
         <w:rPr>
           <w:sz w:val="28"/>
         </w:rPr>
-        <w:t xml:space="preserve"> abstract </w:t>
+        <w:t xml:space="preserve"> </w:t>
+      </w:r>
+      <w:r>
+        <w:rPr>
+          <w:b/>
+          <w:sz w:val="28"/>
+        </w:rPr>
+        <w:t>abstract</w:t>
+      </w:r>
+      <w:r>
+        <w:rPr>
+          <w:sz w:val="28"/>
+        </w:rPr>
+        <w:t xml:space="preserve"> </w:t>
       </w:r>
       <w:proofErr w:type="spellStart"/>
       <w:r>
@@ -4526,7 +4603,20 @@
         <w:rPr>
           <w:sz w:val="28"/>
         </w:rPr>
-        <w:t xml:space="preserve"> final </w:t>
+        <w:t xml:space="preserve"> </w:t>
+      </w:r>
+      <w:r>
+        <w:rPr>
+          <w:b/>
+          <w:sz w:val="28"/>
+        </w:rPr>
+        <w:t>final</w:t>
+      </w:r>
+      <w:r>
+        <w:rPr>
+          <w:sz w:val="28"/>
+        </w:rPr>
+        <w:t xml:space="preserve"> </w:t>
       </w:r>
       <w:proofErr w:type="spellStart"/>
       <w:r>
@@ -4661,6 +4751,7 @@
           <w:sz w:val="28"/>
         </w:rPr>
       </w:pPr>
+      <w:bookmarkStart w:id="0" w:name="_GoBack"/>
       <w:r>
         <w:rPr>
           <w:noProof/>
@@ -4701,6 +4792,7 @@
           </wp:inline>
         </w:drawing>
       </w:r>
+      <w:bookmarkEnd w:id="0"/>
     </w:p>
     <w:p>
       <w:pPr>
@@ -6299,8 +6391,6 @@
         </w:rPr>
         <w:t xml:space="preserve"> emas</w:t>
       </w:r>
-      <w:bookmarkStart w:id="0" w:name="_GoBack"/>
-      <w:bookmarkEnd w:id="0"/>
       <w:r>
         <w:rPr>
           <w:sz w:val="28"/>

</xml_diff>